<commit_message>
Back to coding Heap
</commit_message>
<xml_diff>
--- a/Heap/Heap.docx
+++ b/Heap/Heap.docx
@@ -1,6 +1,6 @@
 
 <file path=word/document.xml><?xml version="1.0" encoding="utf-8"?>
-<w:document xmlns:wpc="http://schemas.microsoft.com/office/word/2010/wordprocessingCanvas" xmlns:cx="http://schemas.microsoft.com/office/drawing/2014/chartex" xmlns:cx1="http://schemas.microsoft.com/office/drawing/2015/9/8/chartex" xmlns:cx2="http://schemas.microsoft.com/office/drawing/2015/10/21/chartex" xmlns:cx3="http://schemas.microsoft.com/office/drawing/2016/5/9/chartex" xmlns:cx4="http://schemas.microsoft.com/office/drawing/2016/5/10/chartex" xmlns:cx5="http://schemas.microsoft.com/office/drawing/2016/5/11/chartex" xmlns:cx6="http://schemas.microsoft.com/office/drawing/2016/5/12/chartex" xmlns:cx7="http://schemas.microsoft.com/office/drawing/2016/5/13/chartex" xmlns:cx8="http://schemas.microsoft.com/office/drawing/2016/5/14/chartex" xmlns:mc="http://schemas.openxmlformats.org/markup-compatibility/2006" xmlns:aink="http://schemas.microsoft.com/office/drawing/2016/ink" xmlns:am3d="http://schemas.microsoft.com/office/drawing/2017/model3d" xmlns:o="urn:schemas-microsoft-com:office:office" xmlns:oel="http://schemas.microsoft.com/office/2019/extlst" xmlns:r="http://schemas.openxmlformats.org/officeDocument/2006/relationships" xmlns:m="http://schemas.openxmlformats.org/officeDocument/2006/math" xmlns:v="urn:schemas-microsoft-com:vml" xmlns:wp14="http://schemas.microsoft.com/office/word/2010/wordprocessingDrawing" xmlns:wp="http://schemas.openxmlformats.org/drawingml/2006/wordprocessingDrawing" xmlns:w10="urn:schemas-microsoft-com:office:word" xmlns:w="http://schemas.openxmlformats.org/wordprocessingml/2006/main" xmlns:w14="http://schemas.microsoft.com/office/word/2010/wordml" xmlns:w15="http://schemas.microsoft.com/office/word/2012/wordml" xmlns:w16cex="http://schemas.microsoft.com/office/word/2018/wordml/cex" xmlns:w16cid="http://schemas.microsoft.com/office/word/2016/wordml/cid" xmlns:w16="http://schemas.microsoft.com/office/word/2018/wordml" xmlns:w16du="http://schemas.microsoft.com/office/word/2023/wordml/word16du" xmlns:w16sdtdh="http://schemas.microsoft.com/office/word/2020/wordml/sdtdatahash" xmlns:w16se="http://schemas.microsoft.com/office/word/2015/wordml/symex" xmlns:wpg="http://schemas.microsoft.com/office/word/2010/wordprocessingGroup" xmlns:wpi="http://schemas.microsoft.com/office/word/2010/wordprocessingInk" xmlns:wne="http://schemas.microsoft.com/office/word/2006/wordml" xmlns:wps="http://schemas.microsoft.com/office/word/2010/wordprocessingShape" mc:Ignorable="w14 w15 w16se w16cid w16 w16cex w16sdtdh w16du wp14">
+<w:document xmlns:wpc="http://schemas.microsoft.com/office/word/2010/wordprocessingCanvas" xmlns:cx="http://schemas.microsoft.com/office/drawing/2014/chartex" xmlns:cx1="http://schemas.microsoft.com/office/drawing/2015/9/8/chartex" xmlns:cx2="http://schemas.microsoft.com/office/drawing/2015/10/21/chartex" xmlns:cx3="http://schemas.microsoft.com/office/drawing/2016/5/9/chartex" xmlns:cx4="http://schemas.microsoft.com/office/drawing/2016/5/10/chartex" xmlns:cx5="http://schemas.microsoft.com/office/drawing/2016/5/11/chartex" xmlns:cx6="http://schemas.microsoft.com/office/drawing/2016/5/12/chartex" xmlns:cx7="http://schemas.microsoft.com/office/drawing/2016/5/13/chartex" xmlns:cx8="http://schemas.microsoft.com/office/drawing/2016/5/14/chartex" xmlns:mc="http://schemas.openxmlformats.org/markup-compatibility/2006" xmlns:aink="http://schemas.microsoft.com/office/drawing/2016/ink" xmlns:am3d="http://schemas.microsoft.com/office/drawing/2017/model3d" xmlns:o="urn:schemas-microsoft-com:office:office" xmlns:oel="http://schemas.microsoft.com/office/2019/extlst" xmlns:r="http://schemas.openxmlformats.org/officeDocument/2006/relationships" xmlns:m="http://schemas.openxmlformats.org/officeDocument/2006/math" xmlns:v="urn:schemas-microsoft-com:vml" xmlns:wp14="http://schemas.microsoft.com/office/word/2010/wordprocessingDrawing" xmlns:wp="http://schemas.openxmlformats.org/drawingml/2006/wordprocessingDrawing" xmlns:w10="urn:schemas-microsoft-com:office:word" xmlns:w="http://schemas.openxmlformats.org/wordprocessingml/2006/main" xmlns:w14="http://schemas.microsoft.com/office/word/2010/wordml" xmlns:w15="http://schemas.microsoft.com/office/word/2012/wordml" xmlns:w16cex="http://schemas.microsoft.com/office/word/2018/wordml/cex" xmlns:w16cid="http://schemas.microsoft.com/office/word/2016/wordml/cid" xmlns:w16="http://schemas.microsoft.com/office/word/2018/wordml" xmlns:w16du="http://schemas.microsoft.com/office/word/2023/wordml/word16du" xmlns:w16sdtdh="http://schemas.microsoft.com/office/word/2020/wordml/sdtdatahash" xmlns:w16sdtfl="http://schemas.microsoft.com/office/word/2024/wordml/sdtformatlock" xmlns:w16se="http://schemas.microsoft.com/office/word/2015/wordml/symex" xmlns:wpg="http://schemas.microsoft.com/office/word/2010/wordprocessingGroup" xmlns:wpi="http://schemas.microsoft.com/office/word/2010/wordprocessingInk" xmlns:wne="http://schemas.microsoft.com/office/word/2006/wordml" xmlns:wps="http://schemas.microsoft.com/office/word/2010/wordprocessingShape" mc:Ignorable="w14 w15 w16se w16cid w16 w16cex w16sdtdh w16sdtfl w16du wp14">
   <w:body>
     <w:p>
       <w:pPr>
@@ -36,6 +36,122 @@
         </w:rPr>
         <w:t>1&gt; Heap is a complete binary tree.</w:t>
       </w:r>
+    </w:p>
+    <w:p>
+      <w:pPr>
+        <w:rPr>
+          <w:rFonts w:ascii="Cascadia Code" w:hAnsi="Cascadia Code"/>
+          <w:lang w:val="en-US"/>
+        </w:rPr>
+      </w:pPr>
+      <w:r>
+        <w:rPr>
+          <w:rFonts w:ascii="Cascadia Code" w:hAnsi="Cascadia Code"/>
+          <w:lang w:val="en-US"/>
+        </w:rPr>
+        <w:t>A complete binary tree is a tree where each node has exactly 2 children except the last level nodes. Last level can have one child but condition is that it should start from left.</w:t>
+      </w:r>
+    </w:p>
+    <w:p>
+      <w:pPr>
+        <w:rPr>
+          <w:rFonts w:ascii="Cascadia Code" w:hAnsi="Cascadia Code"/>
+          <w:lang w:val="en-US"/>
+        </w:rPr>
+      </w:pPr>
+      <w:r>
+        <w:rPr>
+          <w:rFonts w:ascii="Cascadia Code" w:hAnsi="Cascadia Code"/>
+          <w:lang w:val="en-US"/>
+        </w:rPr>
+        <w:t>Types: 1) Max Heap:</w:t>
+      </w:r>
+    </w:p>
+    <w:p>
+      <w:pPr>
+        <w:ind w:left="1440"/>
+        <w:rPr>
+          <w:rFonts w:ascii="Cascadia Code" w:hAnsi="Cascadia Code"/>
+          <w:lang w:val="en-US"/>
+        </w:rPr>
+      </w:pPr>
+      <w:r>
+        <w:rPr>
+          <w:rFonts w:ascii="Cascadia Code" w:hAnsi="Cascadia Code"/>
+          <w:lang w:val="en-US"/>
+        </w:rPr>
+        <w:t>It is a heap where all child node’s values are always smaller than parent node.</w:t>
+      </w:r>
+    </w:p>
+    <w:p>
+      <w:pPr>
+        <w:rPr>
+          <w:rFonts w:ascii="Cascadia Code" w:hAnsi="Cascadia Code"/>
+          <w:lang w:val="en-US"/>
+        </w:rPr>
+      </w:pPr>
+      <w:r>
+        <w:rPr>
+          <w:rFonts w:ascii="Cascadia Code" w:hAnsi="Cascadia Code"/>
+          <w:lang w:val="en-US"/>
+        </w:rPr>
+        <w:tab/>
+        <w:t xml:space="preserve">  2) Min Heap:</w:t>
+      </w:r>
+    </w:p>
+    <w:p>
+      <w:pPr>
+        <w:ind w:left="1440"/>
+        <w:rPr>
+          <w:rFonts w:ascii="Cascadia Code" w:hAnsi="Cascadia Code"/>
+          <w:lang w:val="en-US"/>
+        </w:rPr>
+      </w:pPr>
+      <w:r>
+        <w:rPr>
+          <w:rFonts w:ascii="Cascadia Code" w:hAnsi="Cascadia Code"/>
+          <w:lang w:val="en-US"/>
+        </w:rPr>
+        <w:t>It is a heap where all child node’s values are always bigger than parent node.</w:t>
+      </w:r>
+    </w:p>
+    <w:p>
+      <w:pPr>
+        <w:rPr>
+          <w:rFonts w:ascii="Cascadia Code" w:hAnsi="Cascadia Code"/>
+          <w:lang w:val="en-US"/>
+        </w:rPr>
+      </w:pPr>
+      <w:r>
+        <w:rPr>
+          <w:rFonts w:ascii="Cascadia Code" w:hAnsi="Cascadia Code"/>
+          <w:lang w:val="en-US"/>
+        </w:rPr>
+        <w:t>If there are n Nodes in a heap then it’s height will be log(n)</w:t>
+      </w:r>
+      <w:r>
+        <w:rPr>
+          <w:rFonts w:ascii="Cascadia Code" w:hAnsi="Cascadia Code"/>
+          <w:lang w:val="en-US"/>
+        </w:rPr>
+        <w:t xml:space="preserve"> as it is represented as a complete binary tree.</w:t>
+      </w:r>
+    </w:p>
+    <w:p>
+      <w:pPr>
+        <w:rPr>
+          <w:rFonts w:ascii="Cascadia Code" w:hAnsi="Cascadia Code"/>
+          <w:lang w:val="en-US"/>
+        </w:rPr>
+      </w:pPr>
+    </w:p>
+    <w:p>
+      <w:pPr>
+        <w:rPr>
+          <w:rFonts w:ascii="Cascadia Code" w:hAnsi="Cascadia Code"/>
+          <w:lang w:val="en-US"/>
+        </w:rPr>
+      </w:pPr>
     </w:p>
     <w:p>
       <w:pPr>
@@ -69,7 +185,23 @@
           <w:rFonts w:ascii="Cascadia Code" w:hAnsi="Cascadia Code"/>
           <w:lang w:val="en-US"/>
         </w:rPr>
-        <w:t>Node = i;</w:t>
+        <w:t xml:space="preserve">Node = </w:t>
+      </w:r>
+      <w:proofErr w:type="spellStart"/>
+      <w:r>
+        <w:rPr>
+          <w:rFonts w:ascii="Cascadia Code" w:hAnsi="Cascadia Code"/>
+          <w:lang w:val="en-US"/>
+        </w:rPr>
+        <w:t>i</w:t>
+      </w:r>
+      <w:proofErr w:type="spellEnd"/>
+      <w:r>
+        <w:rPr>
+          <w:rFonts w:ascii="Cascadia Code" w:hAnsi="Cascadia Code"/>
+          <w:lang w:val="en-US"/>
+        </w:rPr>
+        <w:t>;</w:t>
       </w:r>
     </w:p>
     <w:p>
@@ -89,7 +221,39 @@
           <w:rFonts w:ascii="Cascadia Code" w:hAnsi="Cascadia Code"/>
           <w:lang w:val="en-US"/>
         </w:rPr>
-        <w:t>Parent[i] = floor (i/2);</w:t>
+        <w:t>Parent[</w:t>
+      </w:r>
+      <w:proofErr w:type="spellStart"/>
+      <w:r>
+        <w:rPr>
+          <w:rFonts w:ascii="Cascadia Code" w:hAnsi="Cascadia Code"/>
+          <w:lang w:val="en-US"/>
+        </w:rPr>
+        <w:t>i</w:t>
+      </w:r>
+      <w:proofErr w:type="spellEnd"/>
+      <w:r>
+        <w:rPr>
+          <w:rFonts w:ascii="Cascadia Code" w:hAnsi="Cascadia Code"/>
+          <w:lang w:val="en-US"/>
+        </w:rPr>
+        <w:t>] = floor (</w:t>
+      </w:r>
+      <w:proofErr w:type="spellStart"/>
+      <w:r>
+        <w:rPr>
+          <w:rFonts w:ascii="Cascadia Code" w:hAnsi="Cascadia Code"/>
+          <w:lang w:val="en-US"/>
+        </w:rPr>
+        <w:t>i</w:t>
+      </w:r>
+      <w:proofErr w:type="spellEnd"/>
+      <w:r>
+        <w:rPr>
+          <w:rFonts w:ascii="Cascadia Code" w:hAnsi="Cascadia Code"/>
+          <w:lang w:val="en-US"/>
+        </w:rPr>
+        <w:t>/2);</w:t>
       </w:r>
     </w:p>
     <w:p>
@@ -104,12 +268,53 @@
           <w:lang w:val="en-US"/>
         </w:rPr>
       </w:pPr>
-      <w:r>
-        <w:rPr>
-          <w:rFonts w:ascii="Cascadia Code" w:hAnsi="Cascadia Code"/>
-          <w:lang w:val="en-US"/>
-        </w:rPr>
-        <w:t>LeftChild[i] = i*2;</w:t>
+      <w:proofErr w:type="spellStart"/>
+      <w:r>
+        <w:rPr>
+          <w:rFonts w:ascii="Cascadia Code" w:hAnsi="Cascadia Code"/>
+          <w:lang w:val="en-US"/>
+        </w:rPr>
+        <w:t>LeftChild</w:t>
+      </w:r>
+      <w:proofErr w:type="spellEnd"/>
+      <w:r>
+        <w:rPr>
+          <w:rFonts w:ascii="Cascadia Code" w:hAnsi="Cascadia Code"/>
+          <w:lang w:val="en-US"/>
+        </w:rPr>
+        <w:t>[</w:t>
+      </w:r>
+      <w:proofErr w:type="spellStart"/>
+      <w:r>
+        <w:rPr>
+          <w:rFonts w:ascii="Cascadia Code" w:hAnsi="Cascadia Code"/>
+          <w:lang w:val="en-US"/>
+        </w:rPr>
+        <w:t>i</w:t>
+      </w:r>
+      <w:proofErr w:type="spellEnd"/>
+      <w:r>
+        <w:rPr>
+          <w:rFonts w:ascii="Cascadia Code" w:hAnsi="Cascadia Code"/>
+          <w:lang w:val="en-US"/>
+        </w:rPr>
+        <w:t xml:space="preserve">] = </w:t>
+      </w:r>
+      <w:proofErr w:type="spellStart"/>
+      <w:r>
+        <w:rPr>
+          <w:rFonts w:ascii="Cascadia Code" w:hAnsi="Cascadia Code"/>
+          <w:lang w:val="en-US"/>
+        </w:rPr>
+        <w:t>i</w:t>
+      </w:r>
+      <w:proofErr w:type="spellEnd"/>
+      <w:r>
+        <w:rPr>
+          <w:rFonts w:ascii="Cascadia Code" w:hAnsi="Cascadia Code"/>
+          <w:lang w:val="en-US"/>
+        </w:rPr>
+        <w:t>*2;</w:t>
       </w:r>
     </w:p>
     <w:p>
@@ -124,12 +329,53 @@
           <w:lang w:val="en-US"/>
         </w:rPr>
       </w:pPr>
-      <w:r>
-        <w:rPr>
-          <w:rFonts w:ascii="Cascadia Code" w:hAnsi="Cascadia Code"/>
-          <w:lang w:val="en-US"/>
-        </w:rPr>
-        <w:t>RightChild[i] = i*2+1;</w:t>
+      <w:proofErr w:type="spellStart"/>
+      <w:r>
+        <w:rPr>
+          <w:rFonts w:ascii="Cascadia Code" w:hAnsi="Cascadia Code"/>
+          <w:lang w:val="en-US"/>
+        </w:rPr>
+        <w:t>RightChild</w:t>
+      </w:r>
+      <w:proofErr w:type="spellEnd"/>
+      <w:r>
+        <w:rPr>
+          <w:rFonts w:ascii="Cascadia Code" w:hAnsi="Cascadia Code"/>
+          <w:lang w:val="en-US"/>
+        </w:rPr>
+        <w:t>[</w:t>
+      </w:r>
+      <w:proofErr w:type="spellStart"/>
+      <w:r>
+        <w:rPr>
+          <w:rFonts w:ascii="Cascadia Code" w:hAnsi="Cascadia Code"/>
+          <w:lang w:val="en-US"/>
+        </w:rPr>
+        <w:t>i</w:t>
+      </w:r>
+      <w:proofErr w:type="spellEnd"/>
+      <w:r>
+        <w:rPr>
+          <w:rFonts w:ascii="Cascadia Code" w:hAnsi="Cascadia Code"/>
+          <w:lang w:val="en-US"/>
+        </w:rPr>
+        <w:t xml:space="preserve">] = </w:t>
+      </w:r>
+      <w:proofErr w:type="spellStart"/>
+      <w:r>
+        <w:rPr>
+          <w:rFonts w:ascii="Cascadia Code" w:hAnsi="Cascadia Code"/>
+          <w:lang w:val="en-US"/>
+        </w:rPr>
+        <w:t>i</w:t>
+      </w:r>
+      <w:proofErr w:type="spellEnd"/>
+      <w:r>
+        <w:rPr>
+          <w:rFonts w:ascii="Cascadia Code" w:hAnsi="Cascadia Code"/>
+          <w:lang w:val="en-US"/>
+        </w:rPr>
+        <w:t>*2+1;</w:t>
       </w:r>
     </w:p>
     <w:sectPr>
@@ -143,7 +389,7 @@
 </file>
 
 <file path=word/numbering.xml><?xml version="1.0" encoding="utf-8"?>
-<w:numbering xmlns:wpc="http://schemas.microsoft.com/office/word/2010/wordprocessingCanvas" xmlns:cx="http://schemas.microsoft.com/office/drawing/2014/chartex" xmlns:cx1="http://schemas.microsoft.com/office/drawing/2015/9/8/chartex" xmlns:cx2="http://schemas.microsoft.com/office/drawing/2015/10/21/chartex" xmlns:cx3="http://schemas.microsoft.com/office/drawing/2016/5/9/chartex" xmlns:cx4="http://schemas.microsoft.com/office/drawing/2016/5/10/chartex" xmlns:cx5="http://schemas.microsoft.com/office/drawing/2016/5/11/chartex" xmlns:cx6="http://schemas.microsoft.com/office/drawing/2016/5/12/chartex" xmlns:cx7="http://schemas.microsoft.com/office/drawing/2016/5/13/chartex" xmlns:cx8="http://schemas.microsoft.com/office/drawing/2016/5/14/chartex" xmlns:mc="http://schemas.openxmlformats.org/markup-compatibility/2006" xmlns:aink="http://schemas.microsoft.com/office/drawing/2016/ink" xmlns:am3d="http://schemas.microsoft.com/office/drawing/2017/model3d" xmlns:o="urn:schemas-microsoft-com:office:office" xmlns:oel="http://schemas.microsoft.com/office/2019/extlst" xmlns:r="http://schemas.openxmlformats.org/officeDocument/2006/relationships" xmlns:m="http://schemas.openxmlformats.org/officeDocument/2006/math" xmlns:v="urn:schemas-microsoft-com:vml" xmlns:wp14="http://schemas.microsoft.com/office/word/2010/wordprocessingDrawing" xmlns:wp="http://schemas.openxmlformats.org/drawingml/2006/wordprocessingDrawing" xmlns:w10="urn:schemas-microsoft-com:office:word" xmlns:w="http://schemas.openxmlformats.org/wordprocessingml/2006/main" xmlns:w14="http://schemas.microsoft.com/office/word/2010/wordml" xmlns:w15="http://schemas.microsoft.com/office/word/2012/wordml" xmlns:w16cex="http://schemas.microsoft.com/office/word/2018/wordml/cex" xmlns:w16cid="http://schemas.microsoft.com/office/word/2016/wordml/cid" xmlns:w16="http://schemas.microsoft.com/office/word/2018/wordml" xmlns:w16du="http://schemas.microsoft.com/office/word/2023/wordml/word16du" xmlns:w16sdtdh="http://schemas.microsoft.com/office/word/2020/wordml/sdtdatahash" xmlns:w16se="http://schemas.microsoft.com/office/word/2015/wordml/symex" xmlns:wpg="http://schemas.microsoft.com/office/word/2010/wordprocessingGroup" xmlns:wpi="http://schemas.microsoft.com/office/word/2010/wordprocessingInk" xmlns:wne="http://schemas.microsoft.com/office/word/2006/wordml" xmlns:wps="http://schemas.microsoft.com/office/word/2010/wordprocessingShape" mc:Ignorable="w14 w15 w16se w16cid w16 w16cex w16sdtdh w16du wp14">
+<w:numbering xmlns:wpc="http://schemas.microsoft.com/office/word/2010/wordprocessingCanvas" xmlns:cx="http://schemas.microsoft.com/office/drawing/2014/chartex" xmlns:cx1="http://schemas.microsoft.com/office/drawing/2015/9/8/chartex" xmlns:cx2="http://schemas.microsoft.com/office/drawing/2015/10/21/chartex" xmlns:cx3="http://schemas.microsoft.com/office/drawing/2016/5/9/chartex" xmlns:cx4="http://schemas.microsoft.com/office/drawing/2016/5/10/chartex" xmlns:cx5="http://schemas.microsoft.com/office/drawing/2016/5/11/chartex" xmlns:cx6="http://schemas.microsoft.com/office/drawing/2016/5/12/chartex" xmlns:cx7="http://schemas.microsoft.com/office/drawing/2016/5/13/chartex" xmlns:cx8="http://schemas.microsoft.com/office/drawing/2016/5/14/chartex" xmlns:mc="http://schemas.openxmlformats.org/markup-compatibility/2006" xmlns:aink="http://schemas.microsoft.com/office/drawing/2016/ink" xmlns:am3d="http://schemas.microsoft.com/office/drawing/2017/model3d" xmlns:o="urn:schemas-microsoft-com:office:office" xmlns:oel="http://schemas.microsoft.com/office/2019/extlst" xmlns:r="http://schemas.openxmlformats.org/officeDocument/2006/relationships" xmlns:m="http://schemas.openxmlformats.org/officeDocument/2006/math" xmlns:v="urn:schemas-microsoft-com:vml" xmlns:wp14="http://schemas.microsoft.com/office/word/2010/wordprocessingDrawing" xmlns:wp="http://schemas.openxmlformats.org/drawingml/2006/wordprocessingDrawing" xmlns:w10="urn:schemas-microsoft-com:office:word" xmlns:w="http://schemas.openxmlformats.org/wordprocessingml/2006/main" xmlns:w14="http://schemas.microsoft.com/office/word/2010/wordml" xmlns:w15="http://schemas.microsoft.com/office/word/2012/wordml" xmlns:w16cex="http://schemas.microsoft.com/office/word/2018/wordml/cex" xmlns:w16cid="http://schemas.microsoft.com/office/word/2016/wordml/cid" xmlns:w16="http://schemas.microsoft.com/office/word/2018/wordml" xmlns:w16du="http://schemas.microsoft.com/office/word/2023/wordml/word16du" xmlns:w16sdtdh="http://schemas.microsoft.com/office/word/2020/wordml/sdtdatahash" xmlns:w16sdtfl="http://schemas.microsoft.com/office/word/2024/wordml/sdtformatlock" xmlns:w16se="http://schemas.microsoft.com/office/word/2015/wordml/symex" xmlns:wpg="http://schemas.microsoft.com/office/word/2010/wordprocessingGroup" xmlns:wpi="http://schemas.microsoft.com/office/word/2010/wordprocessingInk" xmlns:wne="http://schemas.microsoft.com/office/word/2006/wordml" xmlns:wps="http://schemas.microsoft.com/office/word/2010/wordprocessingShape" mc:Ignorable="w14 w15 w16se w16cid w16 w16cex w16sdtdh w16sdtfl w16du wp14">
   <w:abstractNum w:abstractNumId="0" w15:restartNumberingAfterBreak="0">
     <w:nsid w:val="669942EE"/>
     <w:multiLevelType w:val="hybridMultilevel"/>
@@ -240,7 +486,7 @@
 </file>
 
 <file path=word/styles.xml><?xml version="1.0" encoding="utf-8"?>
-<w:styles xmlns:mc="http://schemas.openxmlformats.org/markup-compatibility/2006" xmlns:r="http://schemas.openxmlformats.org/officeDocument/2006/relationships" xmlns:w="http://schemas.openxmlformats.org/wordprocessingml/2006/main" xmlns:w14="http://schemas.microsoft.com/office/word/2010/wordml" xmlns:w15="http://schemas.microsoft.com/office/word/2012/wordml" xmlns:w16cex="http://schemas.microsoft.com/office/word/2018/wordml/cex" xmlns:w16cid="http://schemas.microsoft.com/office/word/2016/wordml/cid" xmlns:w16="http://schemas.microsoft.com/office/word/2018/wordml" xmlns:w16du="http://schemas.microsoft.com/office/word/2023/wordml/word16du" xmlns:w16sdtdh="http://schemas.microsoft.com/office/word/2020/wordml/sdtdatahash" xmlns:w16se="http://schemas.microsoft.com/office/word/2015/wordml/symex" mc:Ignorable="w14 w15 w16se w16cid w16 w16cex w16sdtdh w16du">
+<w:styles xmlns:mc="http://schemas.openxmlformats.org/markup-compatibility/2006" xmlns:r="http://schemas.openxmlformats.org/officeDocument/2006/relationships" xmlns:w="http://schemas.openxmlformats.org/wordprocessingml/2006/main" xmlns:w14="http://schemas.microsoft.com/office/word/2010/wordml" xmlns:w15="http://schemas.microsoft.com/office/word/2012/wordml" xmlns:w16cex="http://schemas.microsoft.com/office/word/2018/wordml/cex" xmlns:w16cid="http://schemas.microsoft.com/office/word/2016/wordml/cid" xmlns:w16="http://schemas.microsoft.com/office/word/2018/wordml" xmlns:w16du="http://schemas.microsoft.com/office/word/2023/wordml/word16du" xmlns:w16sdtdh="http://schemas.microsoft.com/office/word/2020/wordml/sdtdatahash" xmlns:w16sdtfl="http://schemas.microsoft.com/office/word/2024/wordml/sdtformatlock" xmlns:w16se="http://schemas.microsoft.com/office/word/2015/wordml/symex" mc:Ignorable="w14 w15 w16se w16cid w16 w16cex w16sdtdh w16sdtfl w16du">
   <w:docDefaults>
     <w:rPrDefault>
       <w:rPr>

</xml_diff>